<commit_message>
updated doc and Xplat CLI
updated doc and Xplat CLI
</commit_message>
<xml_diff>
--- a/HOL/Development Tools/PowerShell/Microsoft Azure PowerShell.docx
+++ b/HOL/Development Tools/PowerShell/Microsoft Azure PowerShell.docx
@@ -177,7 +177,7 @@
         </w:rPr>
         <w:t xml:space="preserve">Azure is controlled via a PowerShell module, which is provided by Microsoft. Your first task is to get this module installed. To do this, download and install the </w:t>
       </w:r>
-      <w:hyperlink r:id="rId5" w:tgtFrame="_blank" w:history="1">
+      <w:hyperlink r:id="rId7" w:tgtFrame="_blank" w:history="1">
         <w:r>
           <w:rPr>
             <w:rStyle w:val="Hyperlink"/>
@@ -1310,8 +1310,6 @@
         </w:rPr>
         <w:t>.</w:t>
       </w:r>
-      <w:bookmarkStart w:id="0" w:name="_GoBack"/>
-      <w:bookmarkEnd w:id="0"/>
     </w:p>
     <w:p>
       <w:pPr>
@@ -1345,7 +1343,7 @@
                     </pic:cNvPicPr>
                   </pic:nvPicPr>
                   <pic:blipFill rotWithShape="1">
-                    <a:blip r:embed="rId6">
+                    <a:blip r:embed="rId8">
                       <a:extLst>
                         <a:ext uri="{28A0092B-C50C-407E-A947-70E740481C1C}">
                           <a14:useLocalDpi xmlns:a14="http://schemas.microsoft.com/office/drawing/2010/main" val="0"/>
@@ -1500,7 +1498,7 @@
                     </pic:cNvPicPr>
                   </pic:nvPicPr>
                   <pic:blipFill rotWithShape="1">
-                    <a:blip r:embed="rId7">
+                    <a:blip r:embed="rId9">
                       <a:extLst>
                         <a:ext uri="{28A0092B-C50C-407E-A947-70E740481C1C}">
                           <a14:useLocalDpi xmlns:a14="http://schemas.microsoft.com/office/drawing/2010/main" val="0"/>
@@ -1581,7 +1579,7 @@
                     </pic:cNvPicPr>
                   </pic:nvPicPr>
                   <pic:blipFill rotWithShape="1">
-                    <a:blip r:embed="rId8">
+                    <a:blip r:embed="rId10">
                       <a:extLst>
                         <a:ext uri="{28A0092B-C50C-407E-A947-70E740481C1C}">
                           <a14:useLocalDpi xmlns:a14="http://schemas.microsoft.com/office/drawing/2010/main" val="0"/>
@@ -1771,7 +1769,7 @@
                     </pic:cNvPicPr>
                   </pic:nvPicPr>
                   <pic:blipFill>
-                    <a:blip r:embed="rId9">
+                    <a:blip r:embed="rId11">
                       <a:extLst>
                         <a:ext uri="{28A0092B-C50C-407E-A947-70E740481C1C}">
                           <a14:useLocalDpi xmlns:a14="http://schemas.microsoft.com/office/drawing/2010/main" val="0"/>
@@ -1859,7 +1857,7 @@
                     </pic:cNvPicPr>
                   </pic:nvPicPr>
                   <pic:blipFill>
-                    <a:blip r:embed="rId10">
+                    <a:blip r:embed="rId12">
                       <a:extLst>
                         <a:ext uri="{28A0092B-C50C-407E-A947-70E740481C1C}">
                           <a14:useLocalDpi xmlns:a14="http://schemas.microsoft.com/office/drawing/2010/main" val="0"/>
@@ -2033,7 +2031,7 @@
                     </pic:cNvPicPr>
                   </pic:nvPicPr>
                   <pic:blipFill>
-                    <a:blip r:embed="rId11">
+                    <a:blip r:embed="rId13">
                       <a:extLst>
                         <a:ext uri="{28A0092B-C50C-407E-A947-70E740481C1C}">
                           <a14:useLocalDpi xmlns:a14="http://schemas.microsoft.com/office/drawing/2010/main" val="0"/>
@@ -2111,7 +2109,7 @@
                     </pic:cNvPicPr>
                   </pic:nvPicPr>
                   <pic:blipFill>
-                    <a:blip r:embed="rId12">
+                    <a:blip r:embed="rId14">
                       <a:extLst>
                         <a:ext uri="{28A0092B-C50C-407E-A947-70E740481C1C}">
                           <a14:useLocalDpi xmlns:a14="http://schemas.microsoft.com/office/drawing/2010/main" val="0"/>
@@ -2239,7 +2237,7 @@
                     </pic:cNvPicPr>
                   </pic:nvPicPr>
                   <pic:blipFill>
-                    <a:blip r:embed="rId13">
+                    <a:blip r:embed="rId15">
                       <a:extLst>
                         <a:ext uri="{28A0092B-C50C-407E-A947-70E740481C1C}">
                           <a14:useLocalDpi xmlns:a14="http://schemas.microsoft.com/office/drawing/2010/main" val="0"/>
@@ -2404,7 +2402,7 @@
                     </pic:cNvPicPr>
                   </pic:nvPicPr>
                   <pic:blipFill>
-                    <a:blip r:embed="rId14">
+                    <a:blip r:embed="rId16">
                       <a:extLst>
                         <a:ext uri="{28A0092B-C50C-407E-A947-70E740481C1C}">
                           <a14:useLocalDpi xmlns:a14="http://schemas.microsoft.com/office/drawing/2010/main" val="0"/>
@@ -2569,7 +2567,7 @@
                     </pic:cNvPicPr>
                   </pic:nvPicPr>
                   <pic:blipFill>
-                    <a:blip r:embed="rId15">
+                    <a:blip r:embed="rId17">
                       <a:extLst>
                         <a:ext uri="{28A0092B-C50C-407E-A947-70E740481C1C}">
                           <a14:useLocalDpi xmlns:a14="http://schemas.microsoft.com/office/drawing/2010/main" val="0"/>
@@ -3033,7 +3031,7 @@
                     </pic:cNvPicPr>
                   </pic:nvPicPr>
                   <pic:blipFill>
-                    <a:blip r:embed="rId16">
+                    <a:blip r:embed="rId18">
                       <a:extLst>
                         <a:ext uri="{28A0092B-C50C-407E-A947-70E740481C1C}">
                           <a14:useLocalDpi xmlns:a14="http://schemas.microsoft.com/office/drawing/2010/main" val="0"/>
@@ -3166,7 +3164,7 @@
                     </pic:cNvPicPr>
                   </pic:nvPicPr>
                   <pic:blipFill>
-                    <a:blip r:embed="rId17">
+                    <a:blip r:embed="rId19">
                       <a:extLst>
                         <a:ext uri="{28A0092B-C50C-407E-A947-70E740481C1C}">
                           <a14:useLocalDpi xmlns:a14="http://schemas.microsoft.com/office/drawing/2010/main" val="0"/>
@@ -3592,7 +3590,7 @@
                     </pic:cNvPicPr>
                   </pic:nvPicPr>
                   <pic:blipFill>
-                    <a:blip r:embed="rId18">
+                    <a:blip r:embed="rId20">
                       <a:extLst>
                         <a:ext uri="{28A0092B-C50C-407E-A947-70E740481C1C}">
                           <a14:useLocalDpi xmlns:a14="http://schemas.microsoft.com/office/drawing/2010/main" val="0"/>
@@ -3739,7 +3737,7 @@
                     </pic:cNvPicPr>
                   </pic:nvPicPr>
                   <pic:blipFill>
-                    <a:blip r:embed="rId19">
+                    <a:blip r:embed="rId21">
                       <a:extLst>
                         <a:ext uri="{28A0092B-C50C-407E-A947-70E740481C1C}">
                           <a14:useLocalDpi xmlns:a14="http://schemas.microsoft.com/office/drawing/2010/main" val="0"/>
@@ -3868,13 +3866,182 @@
       </w:r>
     </w:p>
     <w:sectPr>
+      <w:headerReference w:type="even" r:id="rId22"/>
+      <w:headerReference w:type="default" r:id="rId23"/>
+      <w:footerReference w:type="even" r:id="rId24"/>
+      <w:footerReference w:type="default" r:id="rId25"/>
+      <w:headerReference w:type="first" r:id="rId26"/>
+      <w:footerReference w:type="first" r:id="rId27"/>
       <w:pgSz w:w="12240" w:h="15840"/>
-      <w:pgMar w:top="1440" w:right="1440" w:bottom="1440" w:left="1440" w:header="720" w:footer="720" w:gutter="0"/>
+      <w:pgMar w:top="1440" w:right="1440" w:bottom="1440" w:left="1440" w:header="432" w:footer="720" w:gutter="0"/>
       <w:cols w:space="720"/>
       <w:docGrid w:linePitch="360"/>
     </w:sectPr>
   </w:body>
 </w:document>
+</file>
+
+<file path=word/endnotes.xml><?xml version="1.0" encoding="utf-8"?>
+<w:endnotes xmlns:wpc="http://schemas.microsoft.com/office/word/2010/wordprocessingCanvas" xmlns:mc="http://schemas.openxmlformats.org/markup-compatibility/2006" xmlns:o="urn:schemas-microsoft-com:office:office" xmlns:r="http://schemas.openxmlformats.org/officeDocument/2006/relationships" xmlns:m="http://schemas.openxmlformats.org/officeDocument/2006/math" xmlns:v="urn:schemas-microsoft-com:vml" xmlns:wp14="http://schemas.microsoft.com/office/word/2010/wordprocessingDrawing" xmlns:wp="http://schemas.openxmlformats.org/drawingml/2006/wordprocessingDrawing" xmlns:w10="urn:schemas-microsoft-com:office:word" xmlns:w="http://schemas.openxmlformats.org/wordprocessingml/2006/main" xmlns:w14="http://schemas.microsoft.com/office/word/2010/wordml" xmlns:w15="http://schemas.microsoft.com/office/word/2012/wordml" xmlns:wpg="http://schemas.microsoft.com/office/word/2010/wordprocessingGroup" xmlns:wpi="http://schemas.microsoft.com/office/word/2010/wordprocessingInk" xmlns:wne="http://schemas.microsoft.com/office/word/2006/wordml" xmlns:wps="http://schemas.microsoft.com/office/word/2010/wordprocessingShape" mc:Ignorable="w14 w15 wp14">
+  <w:endnote w:type="separator" w:id="-1">
+    <w:p>
+      <w:pPr>
+        <w:spacing w:after="0" w:line="240" w:lineRule="auto"/>
+      </w:pPr>
+      <w:r>
+        <w:separator/>
+      </w:r>
+    </w:p>
+  </w:endnote>
+  <w:endnote w:type="continuationSeparator" w:id="0">
+    <w:p>
+      <w:pPr>
+        <w:spacing w:after="0" w:line="240" w:lineRule="auto"/>
+      </w:pPr>
+      <w:r>
+        <w:continuationSeparator/>
+      </w:r>
+    </w:p>
+  </w:endnote>
+</w:endnotes>
+</file>
+
+<file path=word/footer1.xml><?xml version="1.0" encoding="utf-8"?>
+<w:ftr xmlns:wpc="http://schemas.microsoft.com/office/word/2010/wordprocessingCanvas" xmlns:mc="http://schemas.openxmlformats.org/markup-compatibility/2006" xmlns:o="urn:schemas-microsoft-com:office:office" xmlns:r="http://schemas.openxmlformats.org/officeDocument/2006/relationships" xmlns:m="http://schemas.openxmlformats.org/officeDocument/2006/math" xmlns:v="urn:schemas-microsoft-com:vml" xmlns:wp14="http://schemas.microsoft.com/office/word/2010/wordprocessingDrawing" xmlns:wp="http://schemas.openxmlformats.org/drawingml/2006/wordprocessingDrawing" xmlns:w10="urn:schemas-microsoft-com:office:word" xmlns:w="http://schemas.openxmlformats.org/wordprocessingml/2006/main" xmlns:w14="http://schemas.microsoft.com/office/word/2010/wordml" xmlns:w15="http://schemas.microsoft.com/office/word/2012/wordml" xmlns:wpg="http://schemas.microsoft.com/office/word/2010/wordprocessingGroup" xmlns:wpi="http://schemas.microsoft.com/office/word/2010/wordprocessingInk" xmlns:wne="http://schemas.microsoft.com/office/word/2006/wordml" xmlns:wps="http://schemas.microsoft.com/office/word/2010/wordprocessingShape" mc:Ignorable="w14 w15 wp14">
+  <w:p>
+    <w:pPr>
+      <w:pStyle w:val="Footer"/>
+    </w:pPr>
+  </w:p>
+</w:ftr>
+</file>
+
+<file path=word/footer2.xml><?xml version="1.0" encoding="utf-8"?>
+<w:ftr xmlns:wpc="http://schemas.microsoft.com/office/word/2010/wordprocessingCanvas" xmlns:mc="http://schemas.openxmlformats.org/markup-compatibility/2006" xmlns:o="urn:schemas-microsoft-com:office:office" xmlns:r="http://schemas.openxmlformats.org/officeDocument/2006/relationships" xmlns:m="http://schemas.openxmlformats.org/officeDocument/2006/math" xmlns:v="urn:schemas-microsoft-com:vml" xmlns:wp14="http://schemas.microsoft.com/office/word/2010/wordprocessingDrawing" xmlns:wp="http://schemas.openxmlformats.org/drawingml/2006/wordprocessingDrawing" xmlns:w10="urn:schemas-microsoft-com:office:word" xmlns:w="http://schemas.openxmlformats.org/wordprocessingml/2006/main" xmlns:w14="http://schemas.microsoft.com/office/word/2010/wordml" xmlns:w15="http://schemas.microsoft.com/office/word/2012/wordml" xmlns:wpg="http://schemas.microsoft.com/office/word/2010/wordprocessingGroup" xmlns:wpi="http://schemas.microsoft.com/office/word/2010/wordprocessingInk" xmlns:wne="http://schemas.microsoft.com/office/word/2006/wordml" xmlns:wps="http://schemas.microsoft.com/office/word/2010/wordprocessingShape" mc:Ignorable="w14 w15 wp14">
+  <w:p>
+    <w:pPr>
+      <w:pStyle w:val="Footer"/>
+    </w:pPr>
+  </w:p>
+</w:ftr>
+</file>
+
+<file path=word/footer3.xml><?xml version="1.0" encoding="utf-8"?>
+<w:ftr xmlns:wpc="http://schemas.microsoft.com/office/word/2010/wordprocessingCanvas" xmlns:mc="http://schemas.openxmlformats.org/markup-compatibility/2006" xmlns:o="urn:schemas-microsoft-com:office:office" xmlns:r="http://schemas.openxmlformats.org/officeDocument/2006/relationships" xmlns:m="http://schemas.openxmlformats.org/officeDocument/2006/math" xmlns:v="urn:schemas-microsoft-com:vml" xmlns:wp14="http://schemas.microsoft.com/office/word/2010/wordprocessingDrawing" xmlns:wp="http://schemas.openxmlformats.org/drawingml/2006/wordprocessingDrawing" xmlns:w10="urn:schemas-microsoft-com:office:word" xmlns:w="http://schemas.openxmlformats.org/wordprocessingml/2006/main" xmlns:w14="http://schemas.microsoft.com/office/word/2010/wordml" xmlns:w15="http://schemas.microsoft.com/office/word/2012/wordml" xmlns:wpg="http://schemas.microsoft.com/office/word/2010/wordprocessingGroup" xmlns:wpi="http://schemas.microsoft.com/office/word/2010/wordprocessingInk" xmlns:wne="http://schemas.microsoft.com/office/word/2006/wordml" xmlns:wps="http://schemas.microsoft.com/office/word/2010/wordprocessingShape" mc:Ignorable="w14 w15 wp14">
+  <w:p>
+    <w:pPr>
+      <w:pStyle w:val="Footer"/>
+    </w:pPr>
+  </w:p>
+</w:ftr>
+</file>
+
+<file path=word/footnotes.xml><?xml version="1.0" encoding="utf-8"?>
+<w:footnotes xmlns:wpc="http://schemas.microsoft.com/office/word/2010/wordprocessingCanvas" xmlns:mc="http://schemas.openxmlformats.org/markup-compatibility/2006" xmlns:o="urn:schemas-microsoft-com:office:office" xmlns:r="http://schemas.openxmlformats.org/officeDocument/2006/relationships" xmlns:m="http://schemas.openxmlformats.org/officeDocument/2006/math" xmlns:v="urn:schemas-microsoft-com:vml" xmlns:wp14="http://schemas.microsoft.com/office/word/2010/wordprocessingDrawing" xmlns:wp="http://schemas.openxmlformats.org/drawingml/2006/wordprocessingDrawing" xmlns:w10="urn:schemas-microsoft-com:office:word" xmlns:w="http://schemas.openxmlformats.org/wordprocessingml/2006/main" xmlns:w14="http://schemas.microsoft.com/office/word/2010/wordml" xmlns:w15="http://schemas.microsoft.com/office/word/2012/wordml" xmlns:wpg="http://schemas.microsoft.com/office/word/2010/wordprocessingGroup" xmlns:wpi="http://schemas.microsoft.com/office/word/2010/wordprocessingInk" xmlns:wne="http://schemas.microsoft.com/office/word/2006/wordml" xmlns:wps="http://schemas.microsoft.com/office/word/2010/wordprocessingShape" mc:Ignorable="w14 w15 wp14">
+  <w:footnote w:type="separator" w:id="-1">
+    <w:p>
+      <w:pPr>
+        <w:spacing w:after="0" w:line="240" w:lineRule="auto"/>
+      </w:pPr>
+      <w:r>
+        <w:separator/>
+      </w:r>
+    </w:p>
+  </w:footnote>
+  <w:footnote w:type="continuationSeparator" w:id="0">
+    <w:p>
+      <w:pPr>
+        <w:spacing w:after="0" w:line="240" w:lineRule="auto"/>
+      </w:pPr>
+      <w:r>
+        <w:continuationSeparator/>
+      </w:r>
+    </w:p>
+  </w:footnote>
+</w:footnotes>
+</file>
+
+<file path=word/header1.xml><?xml version="1.0" encoding="utf-8"?>
+<w:hdr xmlns:wpc="http://schemas.microsoft.com/office/word/2010/wordprocessingCanvas" xmlns:mc="http://schemas.openxmlformats.org/markup-compatibility/2006" xmlns:o="urn:schemas-microsoft-com:office:office" xmlns:r="http://schemas.openxmlformats.org/officeDocument/2006/relationships" xmlns:m="http://schemas.openxmlformats.org/officeDocument/2006/math" xmlns:v="urn:schemas-microsoft-com:vml" xmlns:wp14="http://schemas.microsoft.com/office/word/2010/wordprocessingDrawing" xmlns:wp="http://schemas.openxmlformats.org/drawingml/2006/wordprocessingDrawing" xmlns:w10="urn:schemas-microsoft-com:office:word" xmlns:w="http://schemas.openxmlformats.org/wordprocessingml/2006/main" xmlns:w14="http://schemas.microsoft.com/office/word/2010/wordml" xmlns:w15="http://schemas.microsoft.com/office/word/2012/wordml" xmlns:wpg="http://schemas.microsoft.com/office/word/2010/wordprocessingGroup" xmlns:wpi="http://schemas.microsoft.com/office/word/2010/wordprocessingInk" xmlns:wne="http://schemas.microsoft.com/office/word/2006/wordml" xmlns:wps="http://schemas.microsoft.com/office/word/2010/wordprocessingShape" mc:Ignorable="w14 w15 wp14">
+  <w:p>
+    <w:pPr>
+      <w:pStyle w:val="Header"/>
+    </w:pPr>
+  </w:p>
+</w:hdr>
+</file>
+
+<file path=word/header2.xml><?xml version="1.0" encoding="utf-8"?>
+<w:hdr xmlns:wpc="http://schemas.microsoft.com/office/word/2010/wordprocessingCanvas" xmlns:mc="http://schemas.openxmlformats.org/markup-compatibility/2006" xmlns:o="urn:schemas-microsoft-com:office:office" xmlns:r="http://schemas.openxmlformats.org/officeDocument/2006/relationships" xmlns:m="http://schemas.openxmlformats.org/officeDocument/2006/math" xmlns:v="urn:schemas-microsoft-com:vml" xmlns:wp14="http://schemas.microsoft.com/office/word/2010/wordprocessingDrawing" xmlns:wp="http://schemas.openxmlformats.org/drawingml/2006/wordprocessingDrawing" xmlns:w10="urn:schemas-microsoft-com:office:word" xmlns:w="http://schemas.openxmlformats.org/wordprocessingml/2006/main" xmlns:w14="http://schemas.microsoft.com/office/word/2010/wordml" xmlns:w15="http://schemas.microsoft.com/office/word/2012/wordml" xmlns:wpg="http://schemas.microsoft.com/office/word/2010/wordprocessingGroup" xmlns:wpi="http://schemas.microsoft.com/office/word/2010/wordprocessingInk" xmlns:wne="http://schemas.microsoft.com/office/word/2006/wordml" xmlns:wps="http://schemas.microsoft.com/office/word/2010/wordprocessingShape" mc:Ignorable="w14 w15 wp14">
+  <w:p>
+    <w:pPr>
+      <w:pStyle w:val="Header"/>
+      <w:jc w:val="right"/>
+    </w:pPr>
+    <w:bookmarkStart w:id="0" w:name="_GoBack"/>
+    <w:r>
+      <w:rPr>
+        <w:noProof/>
+        <w:lang w:bidi="hi-IN"/>
+      </w:rPr>
+      <w:drawing>
+        <wp:inline distT="0" distB="0" distL="0" distR="0" wp14:anchorId="2DA3BDDC" wp14:editId="7DB76D1F">
+          <wp:extent cx="1819275" cy="606425"/>
+          <wp:effectExtent l="0" t="0" r="9525" b="3175"/>
+          <wp:docPr id="12" name="Picture 12" descr="http://brainscale-preview.azurewebsites.net/wp-content/uploads/2015/08/logo_black_v1.png"/>
+          <wp:cNvGraphicFramePr/>
+          <a:graphic xmlns:a="http://schemas.openxmlformats.org/drawingml/2006/main">
+            <a:graphicData uri="http://schemas.openxmlformats.org/drawingml/2006/picture">
+              <pic:pic xmlns:pic="http://schemas.openxmlformats.org/drawingml/2006/picture">
+                <pic:nvPicPr>
+                  <pic:cNvPr id="5" name="Picture 5" descr="http://brainscale-preview.azurewebsites.net/wp-content/uploads/2015/08/logo_black_v1.png"/>
+                  <pic:cNvPicPr/>
+                </pic:nvPicPr>
+                <pic:blipFill>
+                  <a:blip r:embed="rId1">
+                    <a:extLst>
+                      <a:ext uri="{28A0092B-C50C-407E-A947-70E740481C1C}">
+                        <a14:useLocalDpi xmlns:a14="http://schemas.microsoft.com/office/drawing/2010/main" val="0"/>
+                      </a:ext>
+                    </a:extLst>
+                  </a:blip>
+                  <a:srcRect/>
+                  <a:stretch>
+                    <a:fillRect/>
+                  </a:stretch>
+                </pic:blipFill>
+                <pic:spPr bwMode="auto">
+                  <a:xfrm>
+                    <a:off x="0" y="0"/>
+                    <a:ext cx="1819275" cy="606425"/>
+                  </a:xfrm>
+                  <a:prstGeom prst="rect">
+                    <a:avLst/>
+                  </a:prstGeom>
+                  <a:noFill/>
+                  <a:ln>
+                    <a:noFill/>
+                  </a:ln>
+                </pic:spPr>
+              </pic:pic>
+            </a:graphicData>
+          </a:graphic>
+        </wp:inline>
+      </w:drawing>
+    </w:r>
+    <w:bookmarkEnd w:id="0"/>
+  </w:p>
+</w:hdr>
+</file>
+
+<file path=word/header3.xml><?xml version="1.0" encoding="utf-8"?>
+<w:hdr xmlns:wpc="http://schemas.microsoft.com/office/word/2010/wordprocessingCanvas" xmlns:mc="http://schemas.openxmlformats.org/markup-compatibility/2006" xmlns:o="urn:schemas-microsoft-com:office:office" xmlns:r="http://schemas.openxmlformats.org/officeDocument/2006/relationships" xmlns:m="http://schemas.openxmlformats.org/officeDocument/2006/math" xmlns:v="urn:schemas-microsoft-com:vml" xmlns:wp14="http://schemas.microsoft.com/office/word/2010/wordprocessingDrawing" xmlns:wp="http://schemas.openxmlformats.org/drawingml/2006/wordprocessingDrawing" xmlns:w10="urn:schemas-microsoft-com:office:word" xmlns:w="http://schemas.openxmlformats.org/wordprocessingml/2006/main" xmlns:w14="http://schemas.microsoft.com/office/word/2010/wordml" xmlns:w15="http://schemas.microsoft.com/office/word/2012/wordml" xmlns:wpg="http://schemas.microsoft.com/office/word/2010/wordprocessingGroup" xmlns:wpi="http://schemas.microsoft.com/office/word/2010/wordprocessingInk" xmlns:wne="http://schemas.microsoft.com/office/word/2006/wordml" xmlns:wps="http://schemas.microsoft.com/office/word/2010/wordprocessingShape" mc:Ignorable="w14 w15 wp14">
+  <w:p>
+    <w:pPr>
+      <w:pStyle w:val="Header"/>
+    </w:pPr>
+  </w:p>
+</w:hdr>
 </file>
 
 <file path=word/numbering.xml><?xml version="1.0" encoding="utf-8"?>
@@ -5011,6 +5178,50 @@
     <w:basedOn w:val="DefaultParagraphFont"/>
     <w:rsid w:val="00467861"/>
   </w:style>
+  <w:style w:type="paragraph" w:styleId="Header">
+    <w:name w:val="header"/>
+    <w:basedOn w:val="Normal"/>
+    <w:link w:val="HeaderChar"/>
+    <w:uiPriority w:val="99"/>
+    <w:unhideWhenUsed/>
+    <w:rsid w:val="00BD4EA0"/>
+    <w:pPr>
+      <w:tabs>
+        <w:tab w:val="center" w:pos="4513"/>
+        <w:tab w:val="right" w:pos="9026"/>
+      </w:tabs>
+      <w:spacing w:after="0" w:line="240" w:lineRule="auto"/>
+    </w:pPr>
+  </w:style>
+  <w:style w:type="character" w:customStyle="1" w:styleId="HeaderChar">
+    <w:name w:val="Header Char"/>
+    <w:basedOn w:val="DefaultParagraphFont"/>
+    <w:link w:val="Header"/>
+    <w:uiPriority w:val="99"/>
+    <w:rsid w:val="00BD4EA0"/>
+  </w:style>
+  <w:style w:type="paragraph" w:styleId="Footer">
+    <w:name w:val="footer"/>
+    <w:basedOn w:val="Normal"/>
+    <w:link w:val="FooterChar"/>
+    <w:uiPriority w:val="99"/>
+    <w:unhideWhenUsed/>
+    <w:rsid w:val="00BD4EA0"/>
+    <w:pPr>
+      <w:tabs>
+        <w:tab w:val="center" w:pos="4513"/>
+        <w:tab w:val="right" w:pos="9026"/>
+      </w:tabs>
+      <w:spacing w:after="0" w:line="240" w:lineRule="auto"/>
+    </w:pPr>
+  </w:style>
+  <w:style w:type="character" w:customStyle="1" w:styleId="FooterChar">
+    <w:name w:val="Footer Char"/>
+    <w:basedOn w:val="DefaultParagraphFont"/>
+    <w:link w:val="Footer"/>
+    <w:uiPriority w:val="99"/>
+    <w:rsid w:val="00BD4EA0"/>
+  </w:style>
 </w:styles>
 </file>
 

</xml_diff>